<commit_message>
Documento Gestión del alcance del proyecto.
Se realiza documento de Gestión del alcance del proyecto en donde se
explica el alcance del mismo; se encuentra ubicado en Gerencia del
proyecto/Gestión del Alcance del Proyecto. Issue #15
</commit_message>
<xml_diff>
--- a/Gerencia del Proyecto/Actas/Acta#5.docx
+++ b/Gerencia del Proyecto/Actas/Acta#5.docx
@@ -1,6 +1,6 @@
 
 <file path=word/document.xml><?xml version="1.0" encoding="utf-8"?>
-<w:document xmlns:wpc="http://schemas.microsoft.com/office/word/2010/wordprocessingCanvas" xmlns:cx="http://schemas.microsoft.com/office/drawing/2014/chartex" xmlns:cx1="http://schemas.microsoft.com/office/drawing/2015/9/8/chartex" xmlns:cx2="http://schemas.microsoft.com/office/drawing/2015/10/21/chartex" xmlns:cx3="http://schemas.microsoft.com/office/drawing/2016/5/9/chartex" xmlns:cx4="http://schemas.microsoft.com/office/drawing/2016/5/10/chartex" xmlns:cx5="http://schemas.microsoft.com/office/drawing/2016/5/11/chartex" xmlns:cx6="http://schemas.microsoft.com/office/drawing/2016/5/12/chartex" xmlns:cx7="http://schemas.microsoft.com/office/drawing/2016/5/13/chartex" xmlns:cx8="http://schemas.microsoft.com/office/drawing/2016/5/14/chartex" xmlns:mc="http://schemas.openxmlformats.org/markup-compatibility/2006" xmlns:aink="http://schemas.microsoft.com/office/drawing/2016/ink" xmlns:am3d="http://schemas.microsoft.com/office/drawing/2017/model3d" xmlns:o="urn:schemas-microsoft-com:office:office" xmlns:r="http://schemas.openxmlformats.org/officeDocument/2006/relationships" xmlns:m="http://schemas.openxmlformats.org/officeDocument/2006/math" xmlns:v="urn:schemas-microsoft-com:vml" xmlns:wp14="http://schemas.microsoft.com/office/word/2010/wordprocessingDrawing" xmlns:wp="http://schemas.openxmlformats.org/drawingml/2006/wordprocessingDrawing" xmlns:w10="urn:schemas-microsoft-com:office:word" xmlns:w="http://schemas.openxmlformats.org/wordprocessingml/2006/main" xmlns:w14="http://schemas.microsoft.com/office/word/2010/wordml" xmlns:w15="http://schemas.microsoft.com/office/word/2012/wordml" xmlns:w16cid="http://schemas.microsoft.com/office/word/2016/wordml/cid" xmlns:w16se="http://schemas.microsoft.com/office/word/2015/wordml/symex" xmlns:wpg="http://schemas.microsoft.com/office/word/2010/wordprocessingGroup" xmlns:wpi="http://schemas.microsoft.com/office/word/2010/wordprocessingInk" xmlns:wne="http://schemas.microsoft.com/office/word/2006/wordml" xmlns:wps="http://schemas.microsoft.com/office/word/2010/wordprocessingShape" mc:Ignorable="w14 w15 w16se w16cid wp14">
+<w:document xmlns:wpc="http://schemas.microsoft.com/office/word/2010/wordprocessingCanvas" xmlns:mc="http://schemas.openxmlformats.org/markup-compatibility/2006" xmlns:o="urn:schemas-microsoft-com:office:office" xmlns:r="http://schemas.openxmlformats.org/officeDocument/2006/relationships" xmlns:m="http://schemas.openxmlformats.org/officeDocument/2006/math" xmlns:v="urn:schemas-microsoft-com:vml" xmlns:wp14="http://schemas.microsoft.com/office/word/2010/wordprocessingDrawing" xmlns:wp="http://schemas.openxmlformats.org/drawingml/2006/wordprocessingDrawing" xmlns:w10="urn:schemas-microsoft-com:office:word" xmlns:w="http://schemas.openxmlformats.org/wordprocessingml/2006/main" xmlns:w14="http://schemas.microsoft.com/office/word/2010/wordml" xmlns:w15="http://schemas.microsoft.com/office/word/2012/wordml" xmlns:wpg="http://schemas.microsoft.com/office/word/2010/wordprocessingGroup" xmlns:wpi="http://schemas.microsoft.com/office/word/2010/wordprocessingInk" xmlns:wne="http://schemas.microsoft.com/office/word/2006/wordml" xmlns:wps="http://schemas.microsoft.com/office/word/2010/wordprocessingShape" mc:Ignorable="w14 w15 wp14">
   <w:body>
     <w:p>
       <w:pPr>
@@ -216,47 +216,7 @@
                 <w:szCs w:val="20"/>
                 <w:lang w:val="es-ES"/>
               </w:rPr>
-              <w:fldChar w:fldCharType="begin"/>
-            </w:r>
-            <w:r>
-              <w:rPr>
-                <w:rFonts w:ascii="Arial" w:hAnsi="Arial" w:cs="Arial"/>
-                <w:noProof/>
-                <w:sz w:val="20"/>
-                <w:szCs w:val="20"/>
-                <w:lang w:val="es-ES"/>
-              </w:rPr>
-              <w:instrText xml:space="preserve"> TIME \@ "dddd, d 'de' MMMM 'de' yyyy" </w:instrText>
-            </w:r>
-            <w:r>
-              <w:rPr>
-                <w:rFonts w:ascii="Arial" w:hAnsi="Arial" w:cs="Arial"/>
-                <w:noProof/>
-                <w:sz w:val="20"/>
-                <w:szCs w:val="20"/>
-                <w:lang w:val="es-ES"/>
-              </w:rPr>
-              <w:fldChar w:fldCharType="separate"/>
-            </w:r>
-            <w:r>
-              <w:rPr>
-                <w:rFonts w:ascii="Arial" w:hAnsi="Arial" w:cs="Arial"/>
-                <w:noProof/>
-                <w:sz w:val="20"/>
-                <w:szCs w:val="20"/>
-                <w:lang w:val="es-ES"/>
-              </w:rPr>
-              <w:t>viernes, 9 de marzo de 2018</w:t>
-            </w:r>
-            <w:r>
-              <w:rPr>
-                <w:rFonts w:ascii="Arial" w:hAnsi="Arial" w:cs="Arial"/>
-                <w:noProof/>
-                <w:sz w:val="20"/>
-                <w:szCs w:val="20"/>
-                <w:lang w:val="es-ES"/>
-              </w:rPr>
-              <w:fldChar w:fldCharType="end"/>
+              <w:t>domingo, 1 de abril de 2018</w:t>
             </w:r>
             <w:r>
               <w:rPr>
@@ -436,25 +396,14 @@
                 <w:lang w:val="es-ES"/>
               </w:rPr>
             </w:pPr>
-            <w:proofErr w:type="spellStart"/>
-            <w:r>
-              <w:rPr>
-                <w:rFonts w:ascii="Arial" w:hAnsi="Arial" w:cs="Arial"/>
-                <w:sz w:val="20"/>
-                <w:szCs w:val="20"/>
-                <w:lang w:val="es-ES"/>
-              </w:rPr>
-              <w:t>Jeimy</w:t>
-            </w:r>
-            <w:proofErr w:type="spellEnd"/>
-            <w:r>
-              <w:rPr>
-                <w:rFonts w:ascii="Arial" w:hAnsi="Arial" w:cs="Arial"/>
-                <w:sz w:val="20"/>
-                <w:szCs w:val="20"/>
-                <w:lang w:val="es-ES"/>
-              </w:rPr>
-              <w:t xml:space="preserve"> Rocí</w:t>
+            <w:r>
+              <w:rPr>
+                <w:rFonts w:ascii="Arial" w:hAnsi="Arial" w:cs="Arial"/>
+                <w:sz w:val="20"/>
+                <w:szCs w:val="20"/>
+                <w:lang w:val="es-ES"/>
+              </w:rPr>
+              <w:t>Jeimy Rocí</w:t>
             </w:r>
             <w:r>
               <w:rPr>
@@ -488,7 +437,6 @@
                 <w:lang w:val="es-ES"/>
               </w:rPr>
             </w:pPr>
-            <w:proofErr w:type="gramStart"/>
             <w:r>
               <w:rPr>
                 <w:rFonts w:ascii="Arial" w:hAnsi="Arial" w:cs="Arial"/>
@@ -497,18 +445,7 @@
                 <w:szCs w:val="20"/>
                 <w:lang w:val="es-ES"/>
               </w:rPr>
-              <w:t>Temas a tratar</w:t>
-            </w:r>
-            <w:proofErr w:type="gramEnd"/>
-            <w:r>
-              <w:rPr>
-                <w:rFonts w:ascii="Arial" w:hAnsi="Arial" w:cs="Arial"/>
-                <w:b/>
-                <w:sz w:val="20"/>
-                <w:szCs w:val="20"/>
-                <w:lang w:val="es-ES"/>
-              </w:rPr>
-              <w:t>:</w:t>
+              <w:t>Temas a tratar:</w:t>
             </w:r>
           </w:p>
         </w:tc>
@@ -1476,8 +1413,153 @@
                 <w:szCs w:val="20"/>
                 <w:lang w:val="es-ES"/>
               </w:rPr>
-              <w:t>Exam</w:t>
-            </w:r>
+              <w:t>ExamUser</w:t>
+            </w:r>
+            <w:proofErr w:type="spellEnd"/>
+            <w:r>
+              <w:rPr>
+                <w:rFonts w:ascii="Arial" w:hAnsi="Arial" w:cs="Arial"/>
+                <w:sz w:val="20"/>
+                <w:szCs w:val="20"/>
+                <w:lang w:val="es-ES"/>
+              </w:rPr>
+              <w:t>:</w:t>
+            </w:r>
+          </w:p>
+          <w:p>
+            <w:pPr>
+              <w:pStyle w:val="Prrafodelista"/>
+              <w:numPr>
+                <w:ilvl w:val="0"/>
+                <w:numId w:val="1"/>
+              </w:numPr>
+              <w:spacing w:line="276" w:lineRule="auto"/>
+              <w:ind w:left="724" w:hanging="284"/>
+              <w:rPr>
+                <w:rFonts w:ascii="Arial" w:hAnsi="Arial" w:cs="Arial"/>
+                <w:sz w:val="20"/>
+                <w:szCs w:val="20"/>
+                <w:lang w:val="es-ES"/>
+              </w:rPr>
+            </w:pPr>
+            <w:r>
+              <w:rPr>
+                <w:rFonts w:ascii="Arial" w:hAnsi="Arial" w:cs="Arial"/>
+                <w:sz w:val="20"/>
+                <w:szCs w:val="20"/>
+                <w:lang w:val="es-ES"/>
+              </w:rPr>
+              <w:t>id</w:t>
+            </w:r>
+          </w:p>
+          <w:p>
+            <w:pPr>
+              <w:pStyle w:val="Prrafodelista"/>
+              <w:numPr>
+                <w:ilvl w:val="0"/>
+                <w:numId w:val="1"/>
+              </w:numPr>
+              <w:spacing w:line="276" w:lineRule="auto"/>
+              <w:ind w:left="724" w:hanging="284"/>
+              <w:rPr>
+                <w:rFonts w:ascii="Arial" w:hAnsi="Arial" w:cs="Arial"/>
+                <w:sz w:val="20"/>
+                <w:szCs w:val="20"/>
+                <w:lang w:val="es-ES"/>
+              </w:rPr>
+            </w:pPr>
+            <w:proofErr w:type="spellStart"/>
+            <w:r>
+              <w:rPr>
+                <w:rFonts w:ascii="Arial" w:hAnsi="Arial" w:cs="Arial"/>
+                <w:sz w:val="20"/>
+                <w:szCs w:val="20"/>
+                <w:lang w:val="es-ES"/>
+              </w:rPr>
+              <w:t>userId</w:t>
+            </w:r>
+            <w:proofErr w:type="spellEnd"/>
+          </w:p>
+          <w:p>
+            <w:pPr>
+              <w:pStyle w:val="Prrafodelista"/>
+              <w:numPr>
+                <w:ilvl w:val="0"/>
+                <w:numId w:val="1"/>
+              </w:numPr>
+              <w:spacing w:line="276" w:lineRule="auto"/>
+              <w:ind w:left="724" w:hanging="284"/>
+              <w:rPr>
+                <w:rFonts w:ascii="Arial" w:hAnsi="Arial" w:cs="Arial"/>
+                <w:sz w:val="20"/>
+                <w:szCs w:val="20"/>
+                <w:lang w:val="es-ES"/>
+              </w:rPr>
+            </w:pPr>
+            <w:proofErr w:type="spellStart"/>
+            <w:r>
+              <w:rPr>
+                <w:rFonts w:ascii="Arial" w:hAnsi="Arial" w:cs="Arial"/>
+                <w:sz w:val="20"/>
+                <w:szCs w:val="20"/>
+                <w:lang w:val="es-ES"/>
+              </w:rPr>
+              <w:t>examId</w:t>
+            </w:r>
+            <w:proofErr w:type="spellEnd"/>
+          </w:p>
+          <w:p>
+            <w:pPr>
+              <w:spacing w:line="276" w:lineRule="auto"/>
+              <w:rPr>
+                <w:rFonts w:ascii="Arial" w:hAnsi="Arial" w:cs="Arial"/>
+                <w:sz w:val="20"/>
+                <w:szCs w:val="20"/>
+                <w:lang w:val="es-ES"/>
+              </w:rPr>
+            </w:pPr>
+            <w:r>
+              <w:rPr>
+                <w:rFonts w:ascii="Arial" w:hAnsi="Arial" w:cs="Arial"/>
+                <w:sz w:val="20"/>
+                <w:szCs w:val="20"/>
+                <w:lang w:val="es-ES"/>
+              </w:rPr>
+              <w:t xml:space="preserve">Módulo </w:t>
+            </w:r>
+            <w:proofErr w:type="spellStart"/>
+            <w:r>
+              <w:rPr>
+                <w:rFonts w:ascii="Arial" w:hAnsi="Arial" w:cs="Arial"/>
+                <w:sz w:val="20"/>
+                <w:szCs w:val="20"/>
+                <w:lang w:val="es-ES"/>
+              </w:rPr>
+              <w:t>resources</w:t>
+            </w:r>
+            <w:proofErr w:type="spellEnd"/>
+            <w:r>
+              <w:rPr>
+                <w:rFonts w:ascii="Arial" w:hAnsi="Arial" w:cs="Arial"/>
+                <w:sz w:val="20"/>
+                <w:szCs w:val="20"/>
+                <w:lang w:val="es-ES"/>
+              </w:rPr>
+              <w:t>:</w:t>
+            </w:r>
+          </w:p>
+          <w:p>
+            <w:pPr>
+              <w:spacing w:line="276" w:lineRule="auto"/>
+              <w:ind w:left="724" w:hanging="284"/>
+              <w:rPr>
+                <w:rFonts w:ascii="Arial" w:hAnsi="Arial" w:cs="Arial"/>
+                <w:sz w:val="20"/>
+                <w:szCs w:val="20"/>
+                <w:lang w:val="es-ES"/>
+              </w:rPr>
+            </w:pPr>
+            <w:proofErr w:type="spellStart"/>
             <w:r>
               <w:rPr>
                 <w:rFonts w:ascii="Arial" w:hAnsi="Arial" w:cs="Arial"/>
@@ -1521,7 +1603,369 @@
                 <w:szCs w:val="20"/>
                 <w:lang w:val="es-ES"/>
               </w:rPr>
-              <w:t>id</w:t>
+              <w:t>id AI</w:t>
+            </w:r>
+          </w:p>
+          <w:p>
+            <w:pPr>
+              <w:pStyle w:val="Prrafodelista"/>
+              <w:numPr>
+                <w:ilvl w:val="0"/>
+                <w:numId w:val="1"/>
+              </w:numPr>
+              <w:spacing w:line="276" w:lineRule="auto"/>
+              <w:ind w:left="724" w:hanging="284"/>
+              <w:rPr>
+                <w:rFonts w:ascii="Arial" w:hAnsi="Arial" w:cs="Arial"/>
+                <w:sz w:val="20"/>
+                <w:szCs w:val="20"/>
+                <w:lang w:val="es-ES"/>
+              </w:rPr>
+            </w:pPr>
+            <w:proofErr w:type="spellStart"/>
+            <w:r>
+              <w:rPr>
+                <w:rFonts w:ascii="Arial" w:hAnsi="Arial" w:cs="Arial"/>
+                <w:sz w:val="20"/>
+                <w:szCs w:val="20"/>
+                <w:lang w:val="es-ES"/>
+              </w:rPr>
+              <w:t>name</w:t>
+            </w:r>
+            <w:proofErr w:type="spellEnd"/>
+          </w:p>
+          <w:p>
+            <w:pPr>
+              <w:pStyle w:val="Prrafodelista"/>
+              <w:numPr>
+                <w:ilvl w:val="0"/>
+                <w:numId w:val="1"/>
+              </w:numPr>
+              <w:spacing w:line="276" w:lineRule="auto"/>
+              <w:ind w:left="724" w:hanging="284"/>
+              <w:rPr>
+                <w:rFonts w:ascii="Arial" w:hAnsi="Arial" w:cs="Arial"/>
+                <w:sz w:val="20"/>
+                <w:szCs w:val="20"/>
+                <w:lang w:val="es-ES"/>
+              </w:rPr>
+            </w:pPr>
+            <w:proofErr w:type="spellStart"/>
+            <w:r>
+              <w:rPr>
+                <w:rFonts w:ascii="Arial" w:hAnsi="Arial" w:cs="Arial"/>
+                <w:sz w:val="20"/>
+                <w:szCs w:val="20"/>
+                <w:lang w:val="es-ES"/>
+              </w:rPr>
+              <w:t>pass</w:t>
+            </w:r>
+            <w:proofErr w:type="spellEnd"/>
+          </w:p>
+          <w:p>
+            <w:pPr>
+              <w:pStyle w:val="Prrafodelista"/>
+              <w:numPr>
+                <w:ilvl w:val="0"/>
+                <w:numId w:val="1"/>
+              </w:numPr>
+              <w:spacing w:line="276" w:lineRule="auto"/>
+              <w:ind w:left="724" w:hanging="284"/>
+              <w:rPr>
+                <w:rFonts w:ascii="Arial" w:hAnsi="Arial" w:cs="Arial"/>
+                <w:sz w:val="20"/>
+                <w:szCs w:val="20"/>
+                <w:lang w:val="es-ES"/>
+              </w:rPr>
+            </w:pPr>
+            <w:r>
+              <w:rPr>
+                <w:rFonts w:ascii="Arial" w:hAnsi="Arial" w:cs="Arial"/>
+                <w:sz w:val="20"/>
+                <w:szCs w:val="20"/>
+                <w:lang w:val="es-ES"/>
+              </w:rPr>
+              <w:t>role</w:t>
+            </w:r>
+          </w:p>
+          <w:p>
+            <w:pPr>
+              <w:pStyle w:val="Prrafodelista"/>
+              <w:numPr>
+                <w:ilvl w:val="0"/>
+                <w:numId w:val="1"/>
+              </w:numPr>
+              <w:spacing w:line="276" w:lineRule="auto"/>
+              <w:ind w:left="724" w:hanging="284"/>
+              <w:rPr>
+                <w:rFonts w:ascii="Arial" w:hAnsi="Arial" w:cs="Arial"/>
+                <w:sz w:val="20"/>
+                <w:szCs w:val="20"/>
+                <w:lang w:val="es-ES"/>
+              </w:rPr>
+            </w:pPr>
+            <w:r>
+              <w:rPr>
+                <w:rFonts w:ascii="Arial" w:hAnsi="Arial" w:cs="Arial"/>
+                <w:sz w:val="20"/>
+                <w:szCs w:val="20"/>
+                <w:lang w:val="es-ES"/>
+              </w:rPr>
+              <w:t>pone</w:t>
+            </w:r>
+          </w:p>
+          <w:p>
+            <w:pPr>
+              <w:pStyle w:val="Prrafodelista"/>
+              <w:numPr>
+                <w:ilvl w:val="0"/>
+                <w:numId w:val="1"/>
+              </w:numPr>
+              <w:spacing w:line="276" w:lineRule="auto"/>
+              <w:ind w:left="724" w:hanging="284"/>
+              <w:rPr>
+                <w:rFonts w:ascii="Arial" w:hAnsi="Arial" w:cs="Arial"/>
+                <w:sz w:val="20"/>
+                <w:szCs w:val="20"/>
+                <w:lang w:val="es-ES"/>
+              </w:rPr>
+            </w:pPr>
+            <w:proofErr w:type="spellStart"/>
+            <w:r>
+              <w:rPr>
+                <w:rFonts w:ascii="Arial" w:hAnsi="Arial" w:cs="Arial"/>
+                <w:sz w:val="20"/>
+                <w:szCs w:val="20"/>
+                <w:lang w:val="es-ES"/>
+              </w:rPr>
+              <w:t>bloodId</w:t>
+            </w:r>
+            <w:proofErr w:type="spellEnd"/>
+          </w:p>
+          <w:p>
+            <w:pPr>
+              <w:pStyle w:val="Prrafodelista"/>
+              <w:numPr>
+                <w:ilvl w:val="0"/>
+                <w:numId w:val="1"/>
+              </w:numPr>
+              <w:spacing w:line="276" w:lineRule="auto"/>
+              <w:ind w:left="724" w:hanging="284"/>
+              <w:rPr>
+                <w:rFonts w:ascii="Arial" w:hAnsi="Arial" w:cs="Arial"/>
+                <w:sz w:val="20"/>
+                <w:szCs w:val="20"/>
+                <w:lang w:val="es-ES"/>
+              </w:rPr>
+            </w:pPr>
+            <w:proofErr w:type="spellStart"/>
+            <w:r>
+              <w:rPr>
+                <w:rFonts w:ascii="Arial" w:hAnsi="Arial" w:cs="Arial"/>
+                <w:sz w:val="20"/>
+                <w:szCs w:val="20"/>
+                <w:lang w:val="es-ES"/>
+              </w:rPr>
+              <w:t>username</w:t>
+            </w:r>
+            <w:proofErr w:type="spellEnd"/>
+          </w:p>
+          <w:p>
+            <w:pPr>
+              <w:pStyle w:val="Prrafodelista"/>
+              <w:numPr>
+                <w:ilvl w:val="0"/>
+                <w:numId w:val="1"/>
+              </w:numPr>
+              <w:spacing w:line="276" w:lineRule="auto"/>
+              <w:ind w:left="724" w:hanging="284"/>
+              <w:rPr>
+                <w:rFonts w:ascii="Arial" w:hAnsi="Arial" w:cs="Arial"/>
+                <w:sz w:val="20"/>
+                <w:szCs w:val="20"/>
+                <w:lang w:val="es-ES"/>
+              </w:rPr>
+            </w:pPr>
+            <w:proofErr w:type="spellStart"/>
+            <w:r>
+              <w:rPr>
+                <w:rFonts w:ascii="Arial" w:hAnsi="Arial" w:cs="Arial"/>
+                <w:sz w:val="20"/>
+                <w:szCs w:val="20"/>
+                <w:lang w:val="es-ES"/>
+              </w:rPr>
+              <w:t>areaId</w:t>
+            </w:r>
+            <w:proofErr w:type="spellEnd"/>
+          </w:p>
+          <w:p>
+            <w:pPr>
+              <w:spacing w:line="276" w:lineRule="auto"/>
+              <w:ind w:left="724" w:hanging="284"/>
+              <w:rPr>
+                <w:rFonts w:ascii="Arial" w:hAnsi="Arial" w:cs="Arial"/>
+                <w:sz w:val="20"/>
+                <w:szCs w:val="20"/>
+                <w:lang w:val="es-ES"/>
+              </w:rPr>
+            </w:pPr>
+            <w:proofErr w:type="spellStart"/>
+            <w:r>
+              <w:rPr>
+                <w:rFonts w:ascii="Arial" w:hAnsi="Arial" w:cs="Arial"/>
+                <w:sz w:val="20"/>
+                <w:szCs w:val="20"/>
+                <w:lang w:val="es-ES"/>
+              </w:rPr>
+              <w:t>Area</w:t>
+            </w:r>
+            <w:proofErr w:type="spellEnd"/>
+            <w:r>
+              <w:rPr>
+                <w:rFonts w:ascii="Arial" w:hAnsi="Arial" w:cs="Arial"/>
+                <w:sz w:val="20"/>
+                <w:szCs w:val="20"/>
+                <w:lang w:val="es-ES"/>
+              </w:rPr>
+              <w:t>:</w:t>
+            </w:r>
+          </w:p>
+          <w:p>
+            <w:pPr>
+              <w:pStyle w:val="Prrafodelista"/>
+              <w:numPr>
+                <w:ilvl w:val="0"/>
+                <w:numId w:val="1"/>
+              </w:numPr>
+              <w:spacing w:line="276" w:lineRule="auto"/>
+              <w:ind w:left="724" w:hanging="284"/>
+              <w:rPr>
+                <w:rFonts w:ascii="Arial" w:hAnsi="Arial" w:cs="Arial"/>
+                <w:sz w:val="20"/>
+                <w:szCs w:val="20"/>
+                <w:lang w:val="es-ES"/>
+              </w:rPr>
+            </w:pPr>
+            <w:r>
+              <w:rPr>
+                <w:rFonts w:ascii="Arial" w:hAnsi="Arial" w:cs="Arial"/>
+                <w:sz w:val="20"/>
+                <w:szCs w:val="20"/>
+                <w:lang w:val="es-ES"/>
+              </w:rPr>
+              <w:t>id AI</w:t>
+            </w:r>
+          </w:p>
+          <w:p>
+            <w:pPr>
+              <w:pStyle w:val="Prrafodelista"/>
+              <w:numPr>
+                <w:ilvl w:val="0"/>
+                <w:numId w:val="1"/>
+              </w:numPr>
+              <w:spacing w:line="276" w:lineRule="auto"/>
+              <w:ind w:left="724" w:hanging="284"/>
+              <w:rPr>
+                <w:rFonts w:ascii="Arial" w:hAnsi="Arial" w:cs="Arial"/>
+                <w:sz w:val="20"/>
+                <w:szCs w:val="20"/>
+                <w:lang w:val="es-ES"/>
+              </w:rPr>
+            </w:pPr>
+            <w:proofErr w:type="spellStart"/>
+            <w:r>
+              <w:rPr>
+                <w:rFonts w:ascii="Arial" w:hAnsi="Arial" w:cs="Arial"/>
+                <w:sz w:val="20"/>
+                <w:szCs w:val="20"/>
+                <w:lang w:val="es-ES"/>
+              </w:rPr>
+              <w:t>nombreArea</w:t>
+            </w:r>
+            <w:proofErr w:type="spellEnd"/>
+          </w:p>
+          <w:p>
+            <w:pPr>
+              <w:spacing w:line="276" w:lineRule="auto"/>
+              <w:ind w:left="724" w:hanging="284"/>
+              <w:rPr>
+                <w:rFonts w:ascii="Arial" w:hAnsi="Arial" w:cs="Arial"/>
+                <w:sz w:val="20"/>
+                <w:szCs w:val="20"/>
+                <w:lang w:val="es-ES"/>
+              </w:rPr>
+            </w:pPr>
+            <w:proofErr w:type="spellStart"/>
+            <w:r>
+              <w:rPr>
+                <w:rFonts w:ascii="Arial" w:hAnsi="Arial" w:cs="Arial"/>
+                <w:sz w:val="20"/>
+                <w:szCs w:val="20"/>
+                <w:lang w:val="es-ES"/>
+              </w:rPr>
+              <w:t>Request</w:t>
+            </w:r>
+            <w:proofErr w:type="spellEnd"/>
+            <w:r>
+              <w:rPr>
+                <w:rFonts w:ascii="Arial" w:hAnsi="Arial" w:cs="Arial"/>
+                <w:sz w:val="20"/>
+                <w:szCs w:val="20"/>
+                <w:lang w:val="es-ES"/>
+              </w:rPr>
+              <w:t>:</w:t>
+            </w:r>
+          </w:p>
+          <w:p>
+            <w:pPr>
+              <w:pStyle w:val="Prrafodelista"/>
+              <w:numPr>
+                <w:ilvl w:val="0"/>
+                <w:numId w:val="1"/>
+              </w:numPr>
+              <w:spacing w:line="276" w:lineRule="auto"/>
+              <w:ind w:left="724" w:hanging="284"/>
+              <w:rPr>
+                <w:rFonts w:ascii="Arial" w:hAnsi="Arial" w:cs="Arial"/>
+                <w:sz w:val="20"/>
+                <w:szCs w:val="20"/>
+                <w:lang w:val="es-ES"/>
+              </w:rPr>
+            </w:pPr>
+            <w:r>
+              <w:rPr>
+                <w:rFonts w:ascii="Arial" w:hAnsi="Arial" w:cs="Arial"/>
+                <w:sz w:val="20"/>
+                <w:szCs w:val="20"/>
+                <w:lang w:val="es-ES"/>
+              </w:rPr>
+              <w:t>id AI</w:t>
+            </w:r>
+          </w:p>
+          <w:p>
+            <w:pPr>
+              <w:pStyle w:val="Prrafodelista"/>
+              <w:numPr>
+                <w:ilvl w:val="0"/>
+                <w:numId w:val="1"/>
+              </w:numPr>
+              <w:spacing w:line="276" w:lineRule="auto"/>
+              <w:ind w:left="724" w:hanging="284"/>
+              <w:rPr>
+                <w:rFonts w:ascii="Arial" w:hAnsi="Arial" w:cs="Arial"/>
+                <w:sz w:val="20"/>
+                <w:szCs w:val="20"/>
+                <w:lang w:val="es-ES"/>
+              </w:rPr>
+            </w:pPr>
+            <w:r>
+              <w:rPr>
+                <w:rFonts w:ascii="Arial" w:hAnsi="Arial" w:cs="Arial"/>
+                <w:sz w:val="20"/>
+                <w:szCs w:val="20"/>
+                <w:lang w:val="es-ES"/>
+              </w:rPr>
+              <w:t>date</w:t>
             </w:r>
           </w:p>
           <w:p>
@@ -1554,558 +1998,24 @@
           </w:p>
           <w:p>
             <w:pPr>
-              <w:pStyle w:val="Prrafodelista"/>
-              <w:numPr>
-                <w:ilvl w:val="0"/>
-                <w:numId w:val="1"/>
-              </w:numPr>
-              <w:spacing w:line="276" w:lineRule="auto"/>
-              <w:ind w:left="724" w:hanging="284"/>
-              <w:rPr>
-                <w:rFonts w:ascii="Arial" w:hAnsi="Arial" w:cs="Arial"/>
-                <w:sz w:val="20"/>
-                <w:szCs w:val="20"/>
-                <w:lang w:val="es-ES"/>
-              </w:rPr>
-            </w:pPr>
-            <w:proofErr w:type="spellStart"/>
-            <w:r>
-              <w:rPr>
-                <w:rFonts w:ascii="Arial" w:hAnsi="Arial" w:cs="Arial"/>
-                <w:sz w:val="20"/>
-                <w:szCs w:val="20"/>
-                <w:lang w:val="es-ES"/>
-              </w:rPr>
-              <w:t>examId</w:t>
-            </w:r>
-            <w:proofErr w:type="spellEnd"/>
-          </w:p>
-          <w:p>
-            <w:pPr>
-              <w:spacing w:line="276" w:lineRule="auto"/>
-              <w:rPr>
-                <w:rFonts w:ascii="Arial" w:hAnsi="Arial" w:cs="Arial"/>
-                <w:sz w:val="20"/>
-                <w:szCs w:val="20"/>
-                <w:lang w:val="es-ES"/>
-              </w:rPr>
-            </w:pPr>
-            <w:r>
-              <w:rPr>
-                <w:rFonts w:ascii="Arial" w:hAnsi="Arial" w:cs="Arial"/>
-                <w:sz w:val="20"/>
-                <w:szCs w:val="20"/>
-                <w:lang w:val="es-ES"/>
-              </w:rPr>
-              <w:t xml:space="preserve">Módulo </w:t>
-            </w:r>
-            <w:proofErr w:type="spellStart"/>
-            <w:r>
-              <w:rPr>
-                <w:rFonts w:ascii="Arial" w:hAnsi="Arial" w:cs="Arial"/>
-                <w:sz w:val="20"/>
-                <w:szCs w:val="20"/>
-                <w:lang w:val="es-ES"/>
-              </w:rPr>
-              <w:t>resources</w:t>
-            </w:r>
-            <w:proofErr w:type="spellEnd"/>
-            <w:r>
-              <w:rPr>
-                <w:rFonts w:ascii="Arial" w:hAnsi="Arial" w:cs="Arial"/>
-                <w:sz w:val="20"/>
-                <w:szCs w:val="20"/>
-                <w:lang w:val="es-ES"/>
-              </w:rPr>
-              <w:t>:</w:t>
-            </w:r>
-          </w:p>
-          <w:p>
-            <w:pPr>
-              <w:spacing w:line="276" w:lineRule="auto"/>
-              <w:ind w:left="724" w:hanging="284"/>
-              <w:rPr>
-                <w:rFonts w:ascii="Arial" w:hAnsi="Arial" w:cs="Arial"/>
-                <w:sz w:val="20"/>
-                <w:szCs w:val="20"/>
-                <w:lang w:val="es-ES"/>
-              </w:rPr>
-            </w:pPr>
-            <w:proofErr w:type="spellStart"/>
-            <w:r>
-              <w:rPr>
-                <w:rFonts w:ascii="Arial" w:hAnsi="Arial" w:cs="Arial"/>
-                <w:sz w:val="20"/>
-                <w:szCs w:val="20"/>
-                <w:lang w:val="es-ES"/>
-              </w:rPr>
-              <w:t>User</w:t>
-            </w:r>
-            <w:proofErr w:type="spellEnd"/>
-            <w:r>
-              <w:rPr>
-                <w:rFonts w:ascii="Arial" w:hAnsi="Arial" w:cs="Arial"/>
-                <w:sz w:val="20"/>
-                <w:szCs w:val="20"/>
-                <w:lang w:val="es-ES"/>
-              </w:rPr>
-              <w:t>:</w:t>
-            </w:r>
-          </w:p>
-          <w:p>
-            <w:pPr>
-              <w:pStyle w:val="Prrafodelista"/>
-              <w:numPr>
-                <w:ilvl w:val="0"/>
-                <w:numId w:val="1"/>
-              </w:numPr>
-              <w:spacing w:line="276" w:lineRule="auto"/>
-              <w:ind w:left="724" w:hanging="284"/>
-              <w:rPr>
-                <w:rFonts w:ascii="Arial" w:hAnsi="Arial" w:cs="Arial"/>
-                <w:sz w:val="20"/>
-                <w:szCs w:val="20"/>
-                <w:lang w:val="es-ES"/>
-              </w:rPr>
-            </w:pPr>
-            <w:r>
-              <w:rPr>
-                <w:rFonts w:ascii="Arial" w:hAnsi="Arial" w:cs="Arial"/>
-                <w:sz w:val="20"/>
-                <w:szCs w:val="20"/>
-                <w:lang w:val="es-ES"/>
-              </w:rPr>
-              <w:t>id AI</w:t>
-            </w:r>
-          </w:p>
-          <w:p>
-            <w:pPr>
-              <w:pStyle w:val="Prrafodelista"/>
-              <w:numPr>
-                <w:ilvl w:val="0"/>
-                <w:numId w:val="1"/>
-              </w:numPr>
-              <w:spacing w:line="276" w:lineRule="auto"/>
-              <w:ind w:left="724" w:hanging="284"/>
-              <w:rPr>
-                <w:rFonts w:ascii="Arial" w:hAnsi="Arial" w:cs="Arial"/>
-                <w:sz w:val="20"/>
-                <w:szCs w:val="20"/>
-                <w:lang w:val="es-ES"/>
-              </w:rPr>
-            </w:pPr>
-            <w:proofErr w:type="spellStart"/>
-            <w:r>
-              <w:rPr>
-                <w:rFonts w:ascii="Arial" w:hAnsi="Arial" w:cs="Arial"/>
-                <w:sz w:val="20"/>
-                <w:szCs w:val="20"/>
-                <w:lang w:val="es-ES"/>
-              </w:rPr>
-              <w:t>name</w:t>
-            </w:r>
-            <w:proofErr w:type="spellEnd"/>
-          </w:p>
-          <w:p>
-            <w:pPr>
-              <w:pStyle w:val="Prrafodelista"/>
-              <w:numPr>
-                <w:ilvl w:val="0"/>
-                <w:numId w:val="1"/>
-              </w:numPr>
-              <w:spacing w:line="276" w:lineRule="auto"/>
-              <w:ind w:left="724" w:hanging="284"/>
-              <w:rPr>
-                <w:rFonts w:ascii="Arial" w:hAnsi="Arial" w:cs="Arial"/>
-                <w:sz w:val="20"/>
-                <w:szCs w:val="20"/>
-                <w:lang w:val="es-ES"/>
-              </w:rPr>
-            </w:pPr>
-            <w:proofErr w:type="spellStart"/>
-            <w:r>
-              <w:rPr>
-                <w:rFonts w:ascii="Arial" w:hAnsi="Arial" w:cs="Arial"/>
-                <w:sz w:val="20"/>
-                <w:szCs w:val="20"/>
-                <w:lang w:val="es-ES"/>
-              </w:rPr>
-              <w:t>pass</w:t>
-            </w:r>
-            <w:proofErr w:type="spellEnd"/>
-          </w:p>
-          <w:p>
-            <w:pPr>
-              <w:pStyle w:val="Prrafodelista"/>
-              <w:numPr>
-                <w:ilvl w:val="0"/>
-                <w:numId w:val="1"/>
-              </w:numPr>
-              <w:spacing w:line="276" w:lineRule="auto"/>
-              <w:ind w:left="724" w:hanging="284"/>
-              <w:rPr>
-                <w:rFonts w:ascii="Arial" w:hAnsi="Arial" w:cs="Arial"/>
-                <w:sz w:val="20"/>
-                <w:szCs w:val="20"/>
-                <w:lang w:val="es-ES"/>
-              </w:rPr>
-            </w:pPr>
-            <w:r>
-              <w:rPr>
-                <w:rFonts w:ascii="Arial" w:hAnsi="Arial" w:cs="Arial"/>
-                <w:sz w:val="20"/>
-                <w:szCs w:val="20"/>
-                <w:lang w:val="es-ES"/>
-              </w:rPr>
-              <w:t>role</w:t>
-            </w:r>
-          </w:p>
-          <w:p>
-            <w:pPr>
-              <w:pStyle w:val="Prrafodelista"/>
-              <w:numPr>
-                <w:ilvl w:val="0"/>
-                <w:numId w:val="1"/>
-              </w:numPr>
-              <w:spacing w:line="276" w:lineRule="auto"/>
-              <w:ind w:left="724" w:hanging="284"/>
-              <w:rPr>
-                <w:rFonts w:ascii="Arial" w:hAnsi="Arial" w:cs="Arial"/>
-                <w:sz w:val="20"/>
-                <w:szCs w:val="20"/>
-                <w:lang w:val="es-ES"/>
-              </w:rPr>
-            </w:pPr>
-            <w:r>
-              <w:rPr>
-                <w:rFonts w:ascii="Arial" w:hAnsi="Arial" w:cs="Arial"/>
-                <w:sz w:val="20"/>
-                <w:szCs w:val="20"/>
-                <w:lang w:val="es-ES"/>
-              </w:rPr>
-              <w:t>pone</w:t>
-            </w:r>
-          </w:p>
-          <w:p>
-            <w:pPr>
-              <w:pStyle w:val="Prrafodelista"/>
-              <w:numPr>
-                <w:ilvl w:val="0"/>
-                <w:numId w:val="1"/>
-              </w:numPr>
-              <w:spacing w:line="276" w:lineRule="auto"/>
-              <w:ind w:left="724" w:hanging="284"/>
-              <w:rPr>
-                <w:rFonts w:ascii="Arial" w:hAnsi="Arial" w:cs="Arial"/>
-                <w:sz w:val="20"/>
-                <w:szCs w:val="20"/>
-                <w:lang w:val="es-ES"/>
-              </w:rPr>
-            </w:pPr>
-            <w:proofErr w:type="spellStart"/>
-            <w:r>
-              <w:rPr>
-                <w:rFonts w:ascii="Arial" w:hAnsi="Arial" w:cs="Arial"/>
-                <w:sz w:val="20"/>
-                <w:szCs w:val="20"/>
-                <w:lang w:val="es-ES"/>
-              </w:rPr>
-              <w:t>bloodId</w:t>
-            </w:r>
-            <w:proofErr w:type="spellEnd"/>
-          </w:p>
-          <w:p>
-            <w:pPr>
-              <w:pStyle w:val="Prrafodelista"/>
-              <w:numPr>
-                <w:ilvl w:val="0"/>
-                <w:numId w:val="1"/>
-              </w:numPr>
-              <w:spacing w:line="276" w:lineRule="auto"/>
-              <w:ind w:left="724" w:hanging="284"/>
-              <w:rPr>
-                <w:rFonts w:ascii="Arial" w:hAnsi="Arial" w:cs="Arial"/>
-                <w:sz w:val="20"/>
-                <w:szCs w:val="20"/>
-                <w:lang w:val="es-ES"/>
-              </w:rPr>
-            </w:pPr>
-            <w:proofErr w:type="spellStart"/>
-            <w:r>
-              <w:rPr>
-                <w:rFonts w:ascii="Arial" w:hAnsi="Arial" w:cs="Arial"/>
-                <w:sz w:val="20"/>
-                <w:szCs w:val="20"/>
-                <w:lang w:val="es-ES"/>
-              </w:rPr>
-              <w:t>username</w:t>
-            </w:r>
-            <w:proofErr w:type="spellEnd"/>
-          </w:p>
-          <w:p>
-            <w:pPr>
-              <w:pStyle w:val="Prrafodelista"/>
-              <w:numPr>
-                <w:ilvl w:val="0"/>
-                <w:numId w:val="1"/>
-              </w:numPr>
-              <w:spacing w:line="276" w:lineRule="auto"/>
-              <w:ind w:left="724" w:hanging="284"/>
-              <w:rPr>
-                <w:rFonts w:ascii="Arial" w:hAnsi="Arial" w:cs="Arial"/>
-                <w:sz w:val="20"/>
-                <w:szCs w:val="20"/>
-                <w:lang w:val="es-ES"/>
-              </w:rPr>
-            </w:pPr>
-            <w:proofErr w:type="spellStart"/>
-            <w:r>
-              <w:rPr>
-                <w:rFonts w:ascii="Arial" w:hAnsi="Arial" w:cs="Arial"/>
-                <w:sz w:val="20"/>
-                <w:szCs w:val="20"/>
-                <w:lang w:val="es-ES"/>
-              </w:rPr>
-              <w:t>areaId</w:t>
-            </w:r>
-            <w:proofErr w:type="spellEnd"/>
-          </w:p>
-          <w:p>
-            <w:pPr>
-              <w:spacing w:line="276" w:lineRule="auto"/>
-              <w:ind w:left="724" w:hanging="284"/>
-              <w:rPr>
-                <w:rFonts w:ascii="Arial" w:hAnsi="Arial" w:cs="Arial"/>
-                <w:sz w:val="20"/>
-                <w:szCs w:val="20"/>
-                <w:lang w:val="es-ES"/>
-              </w:rPr>
-            </w:pPr>
-            <w:proofErr w:type="spellStart"/>
-            <w:r>
-              <w:rPr>
-                <w:rFonts w:ascii="Arial" w:hAnsi="Arial" w:cs="Arial"/>
-                <w:sz w:val="20"/>
-                <w:szCs w:val="20"/>
-                <w:lang w:val="es-ES"/>
-              </w:rPr>
-              <w:t>Area</w:t>
-            </w:r>
-            <w:proofErr w:type="spellEnd"/>
-            <w:r>
-              <w:rPr>
-                <w:rFonts w:ascii="Arial" w:hAnsi="Arial" w:cs="Arial"/>
-                <w:sz w:val="20"/>
-                <w:szCs w:val="20"/>
-                <w:lang w:val="es-ES"/>
-              </w:rPr>
-              <w:t>:</w:t>
-            </w:r>
-          </w:p>
-          <w:p>
-            <w:pPr>
-              <w:pStyle w:val="Prrafodelista"/>
-              <w:numPr>
-                <w:ilvl w:val="0"/>
-                <w:numId w:val="1"/>
-              </w:numPr>
-              <w:spacing w:line="276" w:lineRule="auto"/>
-              <w:ind w:left="724" w:hanging="284"/>
-              <w:rPr>
-                <w:rFonts w:ascii="Arial" w:hAnsi="Arial" w:cs="Arial"/>
-                <w:sz w:val="20"/>
-                <w:szCs w:val="20"/>
-                <w:lang w:val="es-ES"/>
-              </w:rPr>
-            </w:pPr>
-            <w:r>
-              <w:rPr>
-                <w:rFonts w:ascii="Arial" w:hAnsi="Arial" w:cs="Arial"/>
-                <w:sz w:val="20"/>
-                <w:szCs w:val="20"/>
-                <w:lang w:val="es-ES"/>
-              </w:rPr>
-              <w:t xml:space="preserve">id </w:t>
-            </w:r>
-            <w:r>
-              <w:rPr>
-                <w:rFonts w:ascii="Arial" w:hAnsi="Arial" w:cs="Arial"/>
-                <w:sz w:val="20"/>
-                <w:szCs w:val="20"/>
-                <w:lang w:val="es-ES"/>
-              </w:rPr>
-              <w:t>AI</w:t>
-            </w:r>
-          </w:p>
-          <w:p>
-            <w:pPr>
-              <w:pStyle w:val="Prrafodelista"/>
-              <w:numPr>
-                <w:ilvl w:val="0"/>
-                <w:numId w:val="1"/>
-              </w:numPr>
-              <w:spacing w:line="276" w:lineRule="auto"/>
-              <w:ind w:left="724" w:hanging="284"/>
-              <w:rPr>
-                <w:rFonts w:ascii="Arial" w:hAnsi="Arial" w:cs="Arial"/>
-                <w:sz w:val="20"/>
-                <w:szCs w:val="20"/>
-                <w:lang w:val="es-ES"/>
-              </w:rPr>
-            </w:pPr>
-            <w:proofErr w:type="spellStart"/>
-            <w:r>
-              <w:rPr>
-                <w:rFonts w:ascii="Arial" w:hAnsi="Arial" w:cs="Arial"/>
-                <w:sz w:val="20"/>
-                <w:szCs w:val="20"/>
-                <w:lang w:val="es-ES"/>
-              </w:rPr>
-              <w:t>nombreArea</w:t>
-            </w:r>
-            <w:proofErr w:type="spellEnd"/>
-          </w:p>
-          <w:p>
-            <w:pPr>
-              <w:spacing w:line="276" w:lineRule="auto"/>
-              <w:ind w:left="724" w:hanging="284"/>
-              <w:rPr>
-                <w:rFonts w:ascii="Arial" w:hAnsi="Arial" w:cs="Arial"/>
-                <w:sz w:val="20"/>
-                <w:szCs w:val="20"/>
-                <w:lang w:val="es-ES"/>
-              </w:rPr>
-            </w:pPr>
-            <w:proofErr w:type="spellStart"/>
-            <w:r>
-              <w:rPr>
-                <w:rFonts w:ascii="Arial" w:hAnsi="Arial" w:cs="Arial"/>
-                <w:sz w:val="20"/>
-                <w:szCs w:val="20"/>
-                <w:lang w:val="es-ES"/>
-              </w:rPr>
-              <w:t>Request</w:t>
-            </w:r>
-            <w:proofErr w:type="spellEnd"/>
-            <w:r>
-              <w:rPr>
-                <w:rFonts w:ascii="Arial" w:hAnsi="Arial" w:cs="Arial"/>
-                <w:sz w:val="20"/>
-                <w:szCs w:val="20"/>
-                <w:lang w:val="es-ES"/>
-              </w:rPr>
-              <w:t>:</w:t>
-            </w:r>
-          </w:p>
-          <w:p>
-            <w:pPr>
-              <w:pStyle w:val="Prrafodelista"/>
-              <w:numPr>
-                <w:ilvl w:val="0"/>
-                <w:numId w:val="1"/>
-              </w:numPr>
-              <w:spacing w:line="276" w:lineRule="auto"/>
-              <w:ind w:left="724" w:hanging="284"/>
-              <w:rPr>
-                <w:rFonts w:ascii="Arial" w:hAnsi="Arial" w:cs="Arial"/>
-                <w:sz w:val="20"/>
-                <w:szCs w:val="20"/>
-                <w:lang w:val="es-ES"/>
-              </w:rPr>
-            </w:pPr>
-            <w:r>
-              <w:rPr>
-                <w:rFonts w:ascii="Arial" w:hAnsi="Arial" w:cs="Arial"/>
-                <w:sz w:val="20"/>
-                <w:szCs w:val="20"/>
-                <w:lang w:val="es-ES"/>
-              </w:rPr>
-              <w:t>id AI</w:t>
-            </w:r>
-          </w:p>
-          <w:p>
-            <w:pPr>
-              <w:pStyle w:val="Prrafodelista"/>
-              <w:numPr>
-                <w:ilvl w:val="0"/>
-                <w:numId w:val="1"/>
-              </w:numPr>
-              <w:spacing w:line="276" w:lineRule="auto"/>
-              <w:ind w:left="724" w:hanging="284"/>
-              <w:rPr>
-                <w:rFonts w:ascii="Arial" w:hAnsi="Arial" w:cs="Arial"/>
-                <w:sz w:val="20"/>
-                <w:szCs w:val="20"/>
-                <w:lang w:val="es-ES"/>
-              </w:rPr>
-            </w:pPr>
-            <w:r>
-              <w:rPr>
-                <w:rFonts w:ascii="Arial" w:hAnsi="Arial" w:cs="Arial"/>
-                <w:sz w:val="20"/>
-                <w:szCs w:val="20"/>
-                <w:lang w:val="es-ES"/>
-              </w:rPr>
-              <w:t>date</w:t>
-            </w:r>
-          </w:p>
-          <w:p>
-            <w:pPr>
-              <w:pStyle w:val="Prrafodelista"/>
-              <w:numPr>
-                <w:ilvl w:val="0"/>
-                <w:numId w:val="1"/>
-              </w:numPr>
-              <w:spacing w:line="276" w:lineRule="auto"/>
-              <w:ind w:left="724" w:hanging="284"/>
-              <w:rPr>
-                <w:rFonts w:ascii="Arial" w:hAnsi="Arial" w:cs="Arial"/>
-                <w:sz w:val="20"/>
-                <w:szCs w:val="20"/>
-                <w:lang w:val="es-ES"/>
-              </w:rPr>
-            </w:pPr>
-            <w:proofErr w:type="spellStart"/>
-            <w:r>
-              <w:rPr>
-                <w:rFonts w:ascii="Arial" w:hAnsi="Arial" w:cs="Arial"/>
-                <w:sz w:val="20"/>
-                <w:szCs w:val="20"/>
-                <w:lang w:val="es-ES"/>
-              </w:rPr>
-              <w:t>userId</w:t>
-            </w:r>
-            <w:proofErr w:type="spellEnd"/>
-          </w:p>
-          <w:p>
-            <w:pPr>
-              <w:spacing w:line="276" w:lineRule="auto"/>
-              <w:ind w:left="724" w:hanging="284"/>
-              <w:rPr>
-                <w:rFonts w:ascii="Arial" w:hAnsi="Arial" w:cs="Arial"/>
-                <w:sz w:val="20"/>
-                <w:szCs w:val="20"/>
-                <w:lang w:val="es-ES"/>
-              </w:rPr>
-            </w:pPr>
-            <w:proofErr w:type="spellStart"/>
-            <w:r>
-              <w:rPr>
-                <w:rFonts w:ascii="Arial" w:hAnsi="Arial" w:cs="Arial"/>
-                <w:sz w:val="20"/>
-                <w:szCs w:val="20"/>
-                <w:lang w:val="es-ES"/>
-              </w:rPr>
-              <w:t>Product</w:t>
-            </w:r>
-            <w:r>
-              <w:rPr>
-                <w:rFonts w:ascii="Arial" w:hAnsi="Arial" w:cs="Arial"/>
-                <w:sz w:val="20"/>
-                <w:szCs w:val="20"/>
-                <w:lang w:val="es-ES"/>
-              </w:rPr>
-              <w:t>Request</w:t>
+              <w:spacing w:line="276" w:lineRule="auto"/>
+              <w:ind w:left="724" w:hanging="284"/>
+              <w:rPr>
+                <w:rFonts w:ascii="Arial" w:hAnsi="Arial" w:cs="Arial"/>
+                <w:sz w:val="20"/>
+                <w:szCs w:val="20"/>
+                <w:lang w:val="es-ES"/>
+              </w:rPr>
+            </w:pPr>
+            <w:proofErr w:type="spellStart"/>
+            <w:r>
+              <w:rPr>
+                <w:rFonts w:ascii="Arial" w:hAnsi="Arial" w:cs="Arial"/>
+                <w:sz w:val="20"/>
+                <w:szCs w:val="20"/>
+                <w:lang w:val="es-ES"/>
+              </w:rPr>
+              <w:t>ProductRequest</w:t>
             </w:r>
             <w:proofErr w:type="spellEnd"/>
             <w:r>
@@ -2247,9 +2157,18 @@
                 <w:szCs w:val="20"/>
                 <w:lang w:val="es-ES"/>
               </w:rPr>
-              <w:t>User:</w:t>
-            </w:r>
-            <w:proofErr w:type="spellEnd"/>
+              <w:t>User</w:t>
+            </w:r>
+            <w:proofErr w:type="spellEnd"/>
+            <w:r>
+              <w:rPr>
+                <w:rFonts w:ascii="Arial" w:hAnsi="Arial" w:cs="Arial"/>
+                <w:sz w:val="20"/>
+                <w:szCs w:val="20"/>
+                <w:lang w:val="es-ES"/>
+              </w:rPr>
+              <w:t>:</w:t>
+            </w:r>
           </w:p>
           <w:p>
             <w:pPr>
@@ -2710,25 +2629,14 @@
                 <w:lang w:val="es-ES"/>
               </w:rPr>
             </w:pPr>
-            <w:proofErr w:type="spellStart"/>
-            <w:r>
-              <w:rPr>
-                <w:rFonts w:ascii="Arial" w:hAnsi="Arial" w:cs="Arial"/>
-                <w:sz w:val="20"/>
-                <w:szCs w:val="20"/>
-                <w:lang w:val="es-ES"/>
-              </w:rPr>
-              <w:t>Jeimy</w:t>
-            </w:r>
-            <w:proofErr w:type="spellEnd"/>
-            <w:r>
-              <w:rPr>
-                <w:rFonts w:ascii="Arial" w:hAnsi="Arial" w:cs="Arial"/>
-                <w:sz w:val="20"/>
-                <w:szCs w:val="20"/>
-                <w:lang w:val="es-ES"/>
-              </w:rPr>
-              <w:t xml:space="preserve"> Sosa: Recopilar documentación de las actas.</w:t>
+            <w:r>
+              <w:rPr>
+                <w:rFonts w:ascii="Arial" w:hAnsi="Arial" w:cs="Arial"/>
+                <w:sz w:val="20"/>
+                <w:szCs w:val="20"/>
+                <w:lang w:val="es-ES"/>
+              </w:rPr>
+              <w:t>Jeimy Sosa: Recopilar documentación de las actas.</w:t>
             </w:r>
           </w:p>
           <w:p>
@@ -2777,58 +2685,29 @@
                 <w:szCs w:val="20"/>
                 <w:lang w:val="es-ES"/>
               </w:rPr>
-              <w:t>Gabriel Álvarez: Generar proyectos en Angular y en Sprint-</w:t>
-            </w:r>
-            <w:proofErr w:type="spellStart"/>
-            <w:r>
-              <w:rPr>
-                <w:rFonts w:ascii="Arial" w:hAnsi="Arial" w:cs="Arial"/>
-                <w:sz w:val="20"/>
-                <w:szCs w:val="20"/>
-                <w:lang w:val="es-ES"/>
-              </w:rPr>
-              <w:t>Boot</w:t>
-            </w:r>
-            <w:proofErr w:type="spellEnd"/>
-          </w:p>
-          <w:p>
-            <w:pPr>
-              <w:spacing w:line="276" w:lineRule="auto"/>
-              <w:rPr>
-                <w:rFonts w:ascii="Arial" w:hAnsi="Arial" w:cs="Arial"/>
-                <w:sz w:val="20"/>
-                <w:szCs w:val="20"/>
-                <w:lang w:val="es-ES"/>
-              </w:rPr>
-            </w:pPr>
-            <w:r>
-              <w:rPr>
-                <w:rFonts w:ascii="Arial" w:hAnsi="Arial" w:cs="Arial"/>
-                <w:sz w:val="20"/>
-                <w:szCs w:val="20"/>
-                <w:lang w:val="es-ES"/>
-              </w:rPr>
-              <w:t xml:space="preserve">Camilo D’Achiardi: </w:t>
-            </w:r>
-            <w:proofErr w:type="spellStart"/>
-            <w:r>
-              <w:rPr>
-                <w:rFonts w:ascii="Arial" w:hAnsi="Arial" w:cs="Arial"/>
-                <w:sz w:val="20"/>
-                <w:szCs w:val="20"/>
-                <w:lang w:val="es-ES"/>
-              </w:rPr>
-              <w:t>Mockups</w:t>
-            </w:r>
-            <w:proofErr w:type="spellEnd"/>
-            <w:r>
-              <w:rPr>
-                <w:rFonts w:ascii="Arial" w:hAnsi="Arial" w:cs="Arial"/>
-                <w:sz w:val="20"/>
-                <w:szCs w:val="20"/>
-                <w:lang w:val="es-ES"/>
-              </w:rPr>
-              <w:t xml:space="preserve"> del proyecto general.</w:t>
+              <w:t>Gabriel Álvarez: Generar proyectos en Angular y en Sprint-Boot</w:t>
+            </w:r>
+            <w:bookmarkStart w:id="0" w:name="_GoBack"/>
+            <w:bookmarkEnd w:id="0"/>
+          </w:p>
+          <w:p>
+            <w:pPr>
+              <w:spacing w:line="276" w:lineRule="auto"/>
+              <w:rPr>
+                <w:rFonts w:ascii="Arial" w:hAnsi="Arial" w:cs="Arial"/>
+                <w:sz w:val="20"/>
+                <w:szCs w:val="20"/>
+                <w:lang w:val="es-ES"/>
+              </w:rPr>
+            </w:pPr>
+            <w:r>
+              <w:rPr>
+                <w:rFonts w:ascii="Arial" w:hAnsi="Arial" w:cs="Arial"/>
+                <w:sz w:val="20"/>
+                <w:szCs w:val="20"/>
+                <w:lang w:val="es-ES"/>
+              </w:rPr>
+              <w:t>Camilo D’Achiardi: Mockups del proyecto general.</w:t>
             </w:r>
           </w:p>
         </w:tc>
@@ -3156,25 +3035,14 @@
                 <w:lang w:val="es-ES"/>
               </w:rPr>
             </w:pPr>
-            <w:proofErr w:type="spellStart"/>
-            <w:r>
-              <w:rPr>
-                <w:rFonts w:ascii="Arial" w:hAnsi="Arial" w:cs="Arial"/>
-                <w:sz w:val="20"/>
-                <w:szCs w:val="20"/>
-                <w:lang w:val="es-ES"/>
-              </w:rPr>
-              <w:t>Jeimy</w:t>
-            </w:r>
-            <w:proofErr w:type="spellEnd"/>
-            <w:r>
-              <w:rPr>
-                <w:rFonts w:ascii="Arial" w:hAnsi="Arial" w:cs="Arial"/>
-                <w:sz w:val="20"/>
-                <w:szCs w:val="20"/>
-                <w:lang w:val="es-ES"/>
-              </w:rPr>
-              <w:t xml:space="preserve"> Rocí</w:t>
+            <w:r>
+              <w:rPr>
+                <w:rFonts w:ascii="Arial" w:hAnsi="Arial" w:cs="Arial"/>
+                <w:sz w:val="20"/>
+                <w:szCs w:val="20"/>
+                <w:lang w:val="es-ES"/>
+              </w:rPr>
+              <w:t>Jeimy Rocí</w:t>
             </w:r>
             <w:r>
               <w:rPr>
@@ -3198,8 +3066,6 @@
           <w:lang w:val="es-ES"/>
         </w:rPr>
       </w:pPr>
-      <w:bookmarkStart w:id="0" w:name="_GoBack"/>
-      <w:bookmarkEnd w:id="0"/>
     </w:p>
     <w:sectPr>
       <w:pgSz w:w="12240" w:h="15840"/>
@@ -3212,7 +3078,7 @@
 </file>
 
 <file path=word/numbering.xml><?xml version="1.0" encoding="utf-8"?>
-<w:numbering xmlns:wpc="http://schemas.microsoft.com/office/word/2010/wordprocessingCanvas" xmlns:cx="http://schemas.microsoft.com/office/drawing/2014/chartex" xmlns:cx1="http://schemas.microsoft.com/office/drawing/2015/9/8/chartex" xmlns:cx2="http://schemas.microsoft.com/office/drawing/2015/10/21/chartex" xmlns:cx3="http://schemas.microsoft.com/office/drawing/2016/5/9/chartex" xmlns:cx4="http://schemas.microsoft.com/office/drawing/2016/5/10/chartex" xmlns:cx5="http://schemas.microsoft.com/office/drawing/2016/5/11/chartex" xmlns:cx6="http://schemas.microsoft.com/office/drawing/2016/5/12/chartex" xmlns:cx7="http://schemas.microsoft.com/office/drawing/2016/5/13/chartex" xmlns:cx8="http://schemas.microsoft.com/office/drawing/2016/5/14/chartex" xmlns:mc="http://schemas.openxmlformats.org/markup-compatibility/2006" xmlns:aink="http://schemas.microsoft.com/office/drawing/2016/ink" xmlns:am3d="http://schemas.microsoft.com/office/drawing/2017/model3d" xmlns:o="urn:schemas-microsoft-com:office:office" xmlns:r="http://schemas.openxmlformats.org/officeDocument/2006/relationships" xmlns:m="http://schemas.openxmlformats.org/officeDocument/2006/math" xmlns:v="urn:schemas-microsoft-com:vml" xmlns:wp14="http://schemas.microsoft.com/office/word/2010/wordprocessingDrawing" xmlns:wp="http://schemas.openxmlformats.org/drawingml/2006/wordprocessingDrawing" xmlns:w10="urn:schemas-microsoft-com:office:word" xmlns:w="http://schemas.openxmlformats.org/wordprocessingml/2006/main" xmlns:w14="http://schemas.microsoft.com/office/word/2010/wordml" xmlns:w15="http://schemas.microsoft.com/office/word/2012/wordml" xmlns:w16cid="http://schemas.microsoft.com/office/word/2016/wordml/cid" xmlns:w16se="http://schemas.microsoft.com/office/word/2015/wordml/symex" xmlns:wpg="http://schemas.microsoft.com/office/word/2010/wordprocessingGroup" xmlns:wpi="http://schemas.microsoft.com/office/word/2010/wordprocessingInk" xmlns:wne="http://schemas.microsoft.com/office/word/2006/wordml" xmlns:wps="http://schemas.microsoft.com/office/word/2010/wordprocessingShape" mc:Ignorable="w14 w15 w16se w16cid wp14">
+<w:numbering xmlns:wpc="http://schemas.microsoft.com/office/word/2010/wordprocessingCanvas" xmlns:mc="http://schemas.openxmlformats.org/markup-compatibility/2006" xmlns:o="urn:schemas-microsoft-com:office:office" xmlns:r="http://schemas.openxmlformats.org/officeDocument/2006/relationships" xmlns:m="http://schemas.openxmlformats.org/officeDocument/2006/math" xmlns:v="urn:schemas-microsoft-com:vml" xmlns:wp14="http://schemas.microsoft.com/office/word/2010/wordprocessingDrawing" xmlns:wp="http://schemas.openxmlformats.org/drawingml/2006/wordprocessingDrawing" xmlns:w10="urn:schemas-microsoft-com:office:word" xmlns:w="http://schemas.openxmlformats.org/wordprocessingml/2006/main" xmlns:w14="http://schemas.microsoft.com/office/word/2010/wordml" xmlns:w15="http://schemas.microsoft.com/office/word/2012/wordml" xmlns:wpg="http://schemas.microsoft.com/office/word/2010/wordprocessingGroup" xmlns:wpi="http://schemas.microsoft.com/office/word/2010/wordprocessingInk" xmlns:wne="http://schemas.microsoft.com/office/word/2006/wordml" xmlns:wps="http://schemas.microsoft.com/office/word/2010/wordprocessingShape" mc:Ignorable="w14 w15 wp14">
   <w:abstractNum w:abstractNumId="0" w15:restartNumberingAfterBreak="0">
     <w:nsid w:val="7DB555E9"/>
     <w:multiLevelType w:val="hybridMultilevel"/>
@@ -3332,7 +3198,7 @@
 </file>
 
 <file path=word/styles.xml><?xml version="1.0" encoding="utf-8"?>
-<w:styles xmlns:mc="http://schemas.openxmlformats.org/markup-compatibility/2006" xmlns:r="http://schemas.openxmlformats.org/officeDocument/2006/relationships" xmlns:w="http://schemas.openxmlformats.org/wordprocessingml/2006/main" xmlns:w14="http://schemas.microsoft.com/office/word/2010/wordml" xmlns:w15="http://schemas.microsoft.com/office/word/2012/wordml" xmlns:w16cid="http://schemas.microsoft.com/office/word/2016/wordml/cid" xmlns:w16se="http://schemas.microsoft.com/office/word/2015/wordml/symex" mc:Ignorable="w14 w15 w16se w16cid">
+<w:styles xmlns:mc="http://schemas.openxmlformats.org/markup-compatibility/2006" xmlns:r="http://schemas.openxmlformats.org/officeDocument/2006/relationships" xmlns:w="http://schemas.openxmlformats.org/wordprocessingml/2006/main" xmlns:w14="http://schemas.microsoft.com/office/word/2010/wordml" xmlns:w15="http://schemas.microsoft.com/office/word/2012/wordml" mc:Ignorable="w14 w15">
   <w:docDefaults>
     <w:rPrDefault>
       <w:rPr>
@@ -3344,7 +3210,7 @@
     </w:rPrDefault>
     <w:pPrDefault/>
   </w:docDefaults>
-  <w:latentStyles w:defLockedState="0" w:defUIPriority="99" w:defSemiHidden="0" w:defUnhideWhenUsed="0" w:defQFormat="0" w:count="375">
+  <w:latentStyles w:defLockedState="0" w:defUIPriority="99" w:defSemiHidden="0" w:defUnhideWhenUsed="0" w:defQFormat="0" w:count="371">
     <w:lsdException w:name="Normal" w:uiPriority="0" w:qFormat="1"/>
     <w:lsdException w:name="heading 1" w:uiPriority="9" w:qFormat="1"/>
     <w:lsdException w:name="heading 2" w:semiHidden="1" w:uiPriority="9" w:unhideWhenUsed="1" w:qFormat="1"/>
@@ -3716,8 +3582,6 @@
     <w:lsdException w:name="List Table 5 Dark Accent 6" w:uiPriority="50"/>
     <w:lsdException w:name="List Table 6 Colorful Accent 6" w:uiPriority="51"/>
     <w:lsdException w:name="List Table 7 Colorful Accent 6" w:uiPriority="52"/>
-    <w:lsdException w:name="Mention" w:semiHidden="1" w:unhideWhenUsed="1"/>
-    <w:lsdException w:name="Smart Hyperlink" w:semiHidden="1" w:unhideWhenUsed="1"/>
   </w:latentStyles>
   <w:style w:type="paragraph" w:default="1" w:styleId="Normal">
     <w:name w:val="Normal"/>
@@ -3726,6 +3590,7 @@
   <w:style w:type="character" w:default="1" w:styleId="Fuentedeprrafopredeter">
     <w:name w:val="Default Paragraph Font"/>
     <w:uiPriority w:val="1"/>
+    <w:semiHidden/>
     <w:unhideWhenUsed/>
   </w:style>
   <w:style w:type="table" w:default="1" w:styleId="Tablanormal">

</xml_diff>